<commit_message>
Configured (almost) all functionalities to work on the modified database
</commit_message>
<xml_diff>
--- a/ELibrary.Web/Invoice.docx
+++ b/ELibrary.Web/Invoice.docx
@@ -103,109 +103,6 @@
                 <w:szCs w:val="28"/>
                 <w:lang w:val="en-US" w:eastAsia="en-US" w:bidi="ar-SA"/>
               </w:rPr>
-              <w:t xml:space="preserve">Rent </w:t>
-            </w:r>
-            <w:r>
-              <w:rPr>
-                <w:rFonts w:eastAsia="Calibri" w:cs=""/>
-                <w:b/>
-                <w:bCs/>
-                <w:kern w:val="0"/>
-                <w:sz w:val="28"/>
-                <w:szCs w:val="28"/>
-                <w:lang w:val="en-US" w:eastAsia="en-US" w:bidi="ar-SA"/>
-              </w:rPr>
-              <w:t>Number:</w:t>
-            </w:r>
-          </w:p>
-        </w:tc>
-        <w:tc>
-          <w:tcPr>
-            <w:tcW w:w="4674" w:type="dxa"/>
-            <w:tcBorders/>
-          </w:tcPr>
-          <w:p>
-            <w:pPr>
-              <w:pStyle w:val="Normal"/>
-              <w:widowControl w:val="false"/>
-              <w:suppressAutoHyphens w:val="true"/>
-              <w:spacing w:lineRule="auto" w:line="240" w:before="0" w:after="0"/>
-              <w:jc w:val="center"/>
-              <w:rPr>
-                <w:rFonts w:ascii="Calibri" w:hAnsi="Calibri" w:eastAsia="Calibri" w:cs=""/>
-                <w:kern w:val="0"/>
-                <w:sz w:val="22"/>
-                <w:szCs w:val="22"/>
-                <w:lang w:val="en-US" w:eastAsia="en-US" w:bidi="ar-SA"/>
-              </w:rPr>
-            </w:pPr>
-            <w:r>
-              <w:rPr>
-                <w:rFonts w:eastAsia="Calibri" w:cs=""/>
-                <w:kern w:val="0"/>
-                <w:sz w:val="22"/>
-                <w:szCs w:val="22"/>
-                <w:lang w:val="en-US" w:eastAsia="en-US" w:bidi="ar-SA"/>
-              </w:rPr>
-              <w:t>{{</w:t>
-            </w:r>
-            <w:r>
-              <w:rPr>
-                <w:rFonts w:eastAsia="Calibri" w:cs="" w:cstheme="minorBidi" w:eastAsiaTheme="minorHAnsi"/>
-                <w:color w:val="auto"/>
-                <w:kern w:val="0"/>
-                <w:sz w:val="22"/>
-                <w:szCs w:val="22"/>
-                <w:lang w:val="en-US" w:eastAsia="en-US" w:bidi="ar-SA"/>
-              </w:rPr>
-              <w:t>RentNumber</w:t>
-            </w:r>
-            <w:r>
-              <w:rPr>
-                <w:rFonts w:eastAsia="Calibri" w:cs=""/>
-                <w:kern w:val="0"/>
-                <w:sz w:val="22"/>
-                <w:szCs w:val="22"/>
-                <w:lang w:val="en-US" w:eastAsia="en-US" w:bidi="ar-SA"/>
-              </w:rPr>
-              <w:t>}}</w:t>
-            </w:r>
-          </w:p>
-        </w:tc>
-      </w:tr>
-      <w:tr>
-        <w:trPr/>
-        <w:tc>
-          <w:tcPr>
-            <w:tcW w:w="4675" w:type="dxa"/>
-            <w:tcBorders/>
-          </w:tcPr>
-          <w:p>
-            <w:pPr>
-              <w:pStyle w:val="Normal"/>
-              <w:widowControl w:val="false"/>
-              <w:suppressAutoHyphens w:val="true"/>
-              <w:spacing w:lineRule="auto" w:line="240" w:before="0" w:after="0"/>
-              <w:jc w:val="center"/>
-              <w:rPr>
-                <w:b/>
-                <w:b/>
-                <w:bCs/>
-                <w:sz w:val="28"/>
-                <w:szCs w:val="28"/>
-              </w:rPr>
-            </w:pPr>
-            <w:r>
-              <w:rPr>
-                <w:rFonts w:eastAsia="Calibri" w:cs="" w:cstheme="minorBidi" w:eastAsiaTheme="minorHAnsi"/>
-                <w:b/>
-                <w:bCs/>
-                <w:color w:val="auto"/>
-                <w:kern w:val="0"/>
-                <w:sz w:val="28"/>
-                <w:szCs w:val="28"/>
-                <w:lang w:val="en-US" w:eastAsia="en-US" w:bidi="ar-SA"/>
-              </w:rPr>
               <w:t xml:space="preserve">Customer </w:t>
             </w:r>
             <w:r>
@@ -500,7 +397,20 @@
                 <w:szCs w:val="28"/>
                 <w:lang w:val="en-US" w:eastAsia="en-US" w:bidi="ar-SA"/>
               </w:rPr>
-              <w:t>Month:</w:t>
+              <w:t>Date</w:t>
+            </w:r>
+            <w:r>
+              <w:rPr>
+                <w:rFonts w:eastAsia="Calibri" w:cs="" w:cstheme="minorBidi" w:eastAsiaTheme="minorHAnsi"/>
+                <w:b/>
+                <w:bCs/>
+                <w:color w:val="auto"/>
+                <w:kern w:val="0"/>
+                <w:sz w:val="28"/>
+                <w:szCs w:val="28"/>
+                <w:lang w:val="en-US" w:eastAsia="en-US" w:bidi="ar-SA"/>
+              </w:rPr>
+              <w:t>:</w:t>
             </w:r>
           </w:p>
         </w:tc>
@@ -545,7 +455,7 @@
                 <w:szCs w:val="22"/>
                 <w:lang w:val="en-US" w:eastAsia="en-US" w:bidi="ar-SA"/>
               </w:rPr>
-              <w:t>Month</w:t>
+              <w:t>Date</w:t>
             </w:r>
             <w:r>
               <w:rPr>

</xml_diff>